<commit_message>
test on travis agian
</commit_message>
<xml_diff>
--- a/Design Documents/AS3 Design Document.docx
+++ b/Design Documents/AS3 Design Document.docx
@@ -117,116 +117,6 @@
       <w:pPr>
         <w:contextualSpacing w:val="0"/>
       </w:pPr>
-    </w:p>
-    <w:p>
-      <w:pPr>
-        <w:contextualSpacing w:val="0"/>
-        <w:rPr>
-          <w:b/>
-          <w:sz w:val="24"/>
-          <w:szCs w:val="24"/>
-        </w:rPr>
-      </w:pPr>
-      <w:r>
-        <w:rPr>
-          <w:b/>
-          <w:sz w:val="24"/>
-          <w:szCs w:val="24"/>
-        </w:rPr>
-        <w:t>Progress</w:t>
-      </w:r>
-    </w:p>
-    <w:p>
-      <w:pPr>
-        <w:contextualSpacing w:val="0"/>
-      </w:pPr>
-      <w:r>
-        <w:t>Of the 35 required Acceptance Tests, we have implemented 20:</w:t>
-      </w:r>
-    </w:p>
-    <w:p>
-      <w:pPr>
-        <w:contextualSpacing w:val="0"/>
-      </w:pPr>
-    </w:p>
-    <w:p>
-      <w:pPr>
-        <w:contextualSpacing w:val="0"/>
-      </w:pPr>
-      <w:r>
-        <w:t>A 4</w:t>
-      </w:r>
-    </w:p>
-    <w:p>
-      <w:pPr>
-        <w:contextualSpacing w:val="0"/>
-      </w:pPr>
-      <w:r>
-        <w:t>B: 2, 3, 4, 6</w:t>
-      </w:r>
-    </w:p>
-    <w:p>
-      <w:pPr>
-        <w:contextualSpacing w:val="0"/>
-      </w:pPr>
-      <w:r>
-        <w:t>C: 1 - 5</w:t>
-      </w:r>
-    </w:p>
-    <w:p>
-      <w:pPr>
-        <w:contextualSpacing w:val="0"/>
-      </w:pPr>
-      <w:r>
-        <w:t>D: 1 - 5</w:t>
-      </w:r>
-    </w:p>
-    <w:p>
-      <w:pPr>
-        <w:contextualSpacing w:val="0"/>
-      </w:pPr>
-      <w:r>
-        <w:t>E: 1, 2</w:t>
-      </w:r>
-    </w:p>
-    <w:p>
-      <w:pPr>
-        <w:contextualSpacing w:val="0"/>
-      </w:pPr>
-      <w:r>
-        <w:t>F: 1-3</w:t>
-      </w:r>
-    </w:p>
-    <w:p>
-      <w:pPr>
-        <w:contextualSpacing w:val="0"/>
-      </w:pPr>
-    </w:p>
-    <w:p>
-      <w:pPr>
-        <w:contextualSpacing w:val="0"/>
-      </w:pPr>
-      <w:r>
-        <w:t>We have a UI that allows the addition of new devices and control of those devices</w:t>
-      </w:r>
-      <w:r>
-        <w:t>.</w:t>
-      </w:r>
-      <w:bookmarkStart w:id="0" w:name="_GoBack"/>
-      <w:bookmarkEnd w:id="0"/>
-    </w:p>
-    <w:p>
-      <w:pPr>
-        <w:contextualSpacing w:val="0"/>
-      </w:pPr>
-    </w:p>
-    <w:p>
-      <w:pPr>
-        <w:contextualSpacing w:val="0"/>
-      </w:pPr>
-      <w:r>
-        <w:t>A login page, removal of devices, persistent system information/logging, and managing of device notifications to users is still required.</w:t>
-      </w:r>
     </w:p>
     <w:p>
       <w:pPr>
@@ -291,7 +181,33 @@
       </w:r>
       <w:proofErr w:type="spellEnd"/>
       <w:r>
-        <w:t xml:space="preserve"> test’. This will run both the UI acceptance tests and the acceptance tests that only interact with the system’s controllers and models.</w:t>
+        <w:t xml:space="preserve"> test’. This will run both the UI acceptance tests </w:t>
+      </w:r>
+      <w:r>
+        <w:t>(</w:t>
+      </w:r>
+      <w:r>
+        <w:t>that</w:t>
+      </w:r>
+      <w:r>
+        <w:t xml:space="preserve"> test everything)</w:t>
+      </w:r>
+      <w:r>
+        <w:t xml:space="preserve"> </w:t>
+      </w:r>
+      <w:r>
+        <w:t xml:space="preserve">and the </w:t>
+      </w:r>
+      <w:proofErr w:type="gramStart"/>
+      <w:r>
+        <w:t>non UI</w:t>
+      </w:r>
+      <w:proofErr w:type="gramEnd"/>
+      <w:r>
+        <w:t xml:space="preserve"> </w:t>
+      </w:r>
+      <w:r>
+        <w:t>acceptance tests that only interact with the system’s models.</w:t>
       </w:r>
     </w:p>
     <w:p>
@@ -305,21 +221,8 @@
         <w:ind w:left="720"/>
         <w:contextualSpacing w:val="0"/>
       </w:pPr>
-      <w:r>
-        <w:t>The non-UI Acceptance Tests cover as much of the system’s specified functionality without user input.</w:t>
-      </w:r>
-    </w:p>
-    <w:p>
-      <w:pPr>
-        <w:ind w:left="720"/>
-        <w:contextualSpacing w:val="0"/>
-      </w:pPr>
-    </w:p>
-    <w:p>
-      <w:pPr>
-        <w:ind w:left="720"/>
-        <w:contextualSpacing w:val="0"/>
-      </w:pPr>
+      <w:bookmarkStart w:id="0" w:name="_GoBack"/>
+      <w:bookmarkEnd w:id="0"/>
       <w:r>
         <w:t>The UI Acceptance Tests add cameras and thermostats to the system and verifies the</w:t>
       </w:r>
@@ -376,70 +279,70 @@
         <w:contextualSpacing w:val="0"/>
       </w:pPr>
       <w:r>
+        <w:t xml:space="preserve">This system was constructed with the </w:t>
+      </w:r>
+      <w:proofErr w:type="gramStart"/>
+      <w:r>
+        <w:t>ultimate goal</w:t>
+      </w:r>
+      <w:proofErr w:type="gramEnd"/>
+      <w:r>
+        <w:t xml:space="preserve"> of having a functioning system. Due to this, the system does not follow the best principles both regarding how OO systems should run and how </w:t>
+      </w:r>
+      <w:proofErr w:type="spellStart"/>
+      <w:r>
+        <w:t>Javafx</w:t>
+      </w:r>
+      <w:proofErr w:type="spellEnd"/>
+      <w:r>
+        <w:t xml:space="preserve"> applications should be built and implemented. It has been a huge learning experience and still needs to be refactored to improve the encapsulation and decoupling.</w:t>
+      </w:r>
+    </w:p>
+    <w:p>
+      <w:pPr>
+        <w:contextualSpacing w:val="0"/>
+      </w:pPr>
+    </w:p>
+    <w:p>
+      <w:pPr>
+        <w:contextualSpacing w:val="0"/>
+      </w:pPr>
+      <w:r>
+        <w:t xml:space="preserve">Most of the devices consist of a model and a view, with the Camera also having a controller. Further work will move the cameras control code into the model </w:t>
+      </w:r>
+      <w:proofErr w:type="gramStart"/>
+      <w:r>
+        <w:t>similar to</w:t>
+      </w:r>
+      <w:proofErr w:type="gramEnd"/>
+      <w:r>
+        <w:t xml:space="preserve"> the other devices. This choice was made because, as seen in the camera controller, the controller ends up duplicating code and implementing getters for getters in the camera model. This system does not require a controller as the control code is quite simple in the first place and separation of data storage and control just leads to more work and more code.</w:t>
+      </w:r>
+    </w:p>
+    <w:p>
+      <w:pPr>
+        <w:contextualSpacing w:val="0"/>
+      </w:pPr>
+    </w:p>
+    <w:p>
+      <w:pPr>
+        <w:contextualSpacing w:val="0"/>
+      </w:pPr>
+      <w:r>
+        <w:t>The organizer holds a collection of the views and the models of each device. The list of views was required to display views in the Client, this will be improved upon in the future, probably by having the organizer hold a list of views only, where each view is aware of its controller and model. This will greatly reduce coupling in the system.</w:t>
+      </w:r>
+    </w:p>
+    <w:p>
+      <w:pPr>
+        <w:contextualSpacing w:val="0"/>
+      </w:pPr>
+    </w:p>
+    <w:p>
+      <w:pPr>
+        <w:contextualSpacing w:val="0"/>
+      </w:pPr>
+      <w:r>
         <w:lastRenderedPageBreak/>
-        <w:t xml:space="preserve">This system was constructed with the </w:t>
-      </w:r>
-      <w:proofErr w:type="gramStart"/>
-      <w:r>
-        <w:t>ultimate goal</w:t>
-      </w:r>
-      <w:proofErr w:type="gramEnd"/>
-      <w:r>
-        <w:t xml:space="preserve"> of having a functioning system. Due to this, the system does not follow the best principles both regarding how OO systems should run and how </w:t>
-      </w:r>
-      <w:proofErr w:type="spellStart"/>
-      <w:r>
-        <w:t>Javafx</w:t>
-      </w:r>
-      <w:proofErr w:type="spellEnd"/>
-      <w:r>
-        <w:t xml:space="preserve"> applications should be built and implemented. It has been a huge learning experience and still needs to be refactored to improve the encapsulation and decoupling.</w:t>
-      </w:r>
-    </w:p>
-    <w:p>
-      <w:pPr>
-        <w:contextualSpacing w:val="0"/>
-      </w:pPr>
-    </w:p>
-    <w:p>
-      <w:pPr>
-        <w:contextualSpacing w:val="0"/>
-      </w:pPr>
-      <w:r>
-        <w:t xml:space="preserve">Most of the devices consist of a model and a view, with the Camera also having a controller. Further work will move the cameras control code into the model </w:t>
-      </w:r>
-      <w:proofErr w:type="gramStart"/>
-      <w:r>
-        <w:t>similar to</w:t>
-      </w:r>
-      <w:proofErr w:type="gramEnd"/>
-      <w:r>
-        <w:t xml:space="preserve"> the other devices. This choice was made because, as seen in the camera controller, the controller ends up duplicating code and implementing getters for getters in the camera model. This system does not require a controller as the control code is quite simple in the first place and separation of data storage and control just leads to more work and more code.</w:t>
-      </w:r>
-    </w:p>
-    <w:p>
-      <w:pPr>
-        <w:contextualSpacing w:val="0"/>
-      </w:pPr>
-    </w:p>
-    <w:p>
-      <w:pPr>
-        <w:contextualSpacing w:val="0"/>
-      </w:pPr>
-      <w:r>
-        <w:t>The organizer holds a collection of the views and the models of each device. The list of views was required to display views in the Client, this will be improved upon in the future, probably by having the organizer hold a list of views only, where each view is aware of its controller and model. This will greatly reduce coupling in the system.</w:t>
-      </w:r>
-    </w:p>
-    <w:p>
-      <w:pPr>
-        <w:contextualSpacing w:val="0"/>
-      </w:pPr>
-    </w:p>
-    <w:p>
-      <w:pPr>
-        <w:contextualSpacing w:val="0"/>
-      </w:pPr>
-      <w:r>
         <w:t xml:space="preserve">The Client is a </w:t>
       </w:r>
       <w:proofErr w:type="spellStart"/>

</xml_diff>